<commit_message>
Added work breakdown structure (WBS)
</commit_message>
<xml_diff>
--- a/FINAL DELIVERABLES/5. Project Overview Statement (POS).docx
+++ b/FINAL DELIVERABLES/5. Project Overview Statement (POS).docx
@@ -143,16 +143,7 @@
           </w:tcPr>
           <w:p>
             <w:r>
-              <w:t>The management of the company believes the current financial, labor tracking, accounting, and reporting system and process can be improved. Currently, the project expenses are often compiled manually, and the final bill sent to the customer does not encomp</w:t>
-            </w:r>
-            <w:r>
-              <w:t>ass all the expenses associated with the project. Specific issues include the lack of a direct link between hours billed and the payroll hours, overtime markup not passed on to clients, no specific calculation of overhead, and no precise tracking of projec</w:t>
-            </w:r>
-            <w:r>
-              <w:t>t expenses. Given the increase in clients and associated revenue, a new, more automated process and integrated system is warranted. It should provide a cohesive and comprehensive view of project costs, project profitability, and employee utilization to bet</w:t>
-            </w:r>
-            <w:r>
-              <w:t xml:space="preserve">ter identify and manage areas of financial loss versus opportunities for increased profits. </w:t>
+              <w:t xml:space="preserve">The management of the company believes the current financial, labor tracking, accounting, and reporting system and process can be improved. Currently, the project expenses are often compiled manually, and the final bill sent to the customer does not encompass all the expenses associated with the project. Specific issues include the lack of a direct link between hours billed and the payroll hours, overtime markup not passed on to clients, no specific calculation of overhead, and no precise tracking of project expenses. Given the increase in clients and associated revenue, a new, more automated process and integrated system is warranted. It should provide a cohesive and comprehensive view of project costs, project profitability, and employee utilization to better identify and manage areas of financial loss versus opportunities for increased profits. </w:t>
             </w:r>
           </w:p>
         </w:tc>
@@ -183,10 +174,7 @@
           </w:tcPr>
           <w:p>
             <w:r>
-              <w:t>Management will purchase a new modular software platform that includes new financial, accounting, reporting, and job costing modules and integrate it with c</w:t>
-            </w:r>
-            <w:r>
-              <w:t>ompany payroll. This system must track all costs allocated to a project, and produce reports linked to project data that can be used to drive business decisions.</w:t>
+              <w:t>Management will purchase a new modular software platform that includes new financial, accounting, reporting, and job costing modules and integrate it with company payroll. This system must track all costs allocated to a project, and produce reports linked to project data that can be used to drive business decisions.</w:t>
             </w:r>
           </w:p>
         </w:tc>
@@ -225,10 +213,7 @@
               <w:contextualSpacing/>
             </w:pPr>
             <w:r>
-              <w:t>Provide actionable data about project costs, project profitability and employee u</w:t>
-            </w:r>
-            <w:r>
-              <w:t>tilization.</w:t>
+              <w:t>Provide actionable data about project costs, project profitability and employee utilization.</w:t>
             </w:r>
           </w:p>
           <w:p>
@@ -356,10 +341,7 @@
               <w:contextualSpacing/>
             </w:pPr>
             <w:r>
-              <w:t>System will include job costing module that integrates wit</w:t>
-            </w:r>
-            <w:r>
-              <w:t>h company payroll</w:t>
+              <w:t>System will include job costing module that integrates with company payroll</w:t>
             </w:r>
           </w:p>
           <w:p>
@@ -517,15 +499,7 @@
           </w:tcPr>
           <w:p>
             <w:r>
-              <w:t xml:space="preserve">Diana Powell </w:t>
-            </w:r>
-            <w:proofErr w:type="gramStart"/>
-            <w:r>
-              <w:t>&amp;  Aleksey</w:t>
-            </w:r>
-            <w:proofErr w:type="gramEnd"/>
-            <w:r>
-              <w:t xml:space="preserve"> Kramer</w:t>
+              <w:t>Diana Powell &amp; Aleksey Kramer</w:t>
             </w:r>
           </w:p>
           <w:p>
@@ -550,8 +524,9 @@
               <w:t>Deasy</w:t>
             </w:r>
             <w:proofErr w:type="spellEnd"/>
-          </w:p>
-          <w:p>
+            <w:r>
+              <w:t xml:space="preserve"> &amp; </w:t>
+            </w:r>
             <w:r>
               <w:t>Annika Noreen</w:t>
             </w:r>
@@ -570,11 +545,6 @@
           <w:p>
             <w:r>
               <w:t>11/20/2016</w:t>
-            </w:r>
-          </w:p>
-          <w:p>
-            <w:r>
-              <w:t>11/22/2016</w:t>
             </w:r>
           </w:p>
           <w:p>
@@ -676,7 +646,7 @@
       <w:rPr>
         <w:noProof/>
       </w:rPr>
-      <w:t>2</w:t>
+      <w:t>1</w:t>
     </w:r>
     <w:r>
       <w:fldChar w:fldCharType="end"/>
@@ -727,15 +697,7 @@
         <w:sz w:val="32"/>
         <w:szCs w:val="32"/>
       </w:rPr>
-      <w:t>Project Overview Statemen</w:t>
-    </w:r>
-    <w:r>
-      <w:rPr>
-        <w:b/>
-        <w:sz w:val="32"/>
-        <w:szCs w:val="32"/>
-      </w:rPr>
-      <w:t>t</w:t>
+      <w:t>Project Overview Statement</w:t>
     </w:r>
   </w:p>
   <w:p>
@@ -762,9 +724,9 @@
 <file path=word/numbering.xml><?xml version="1.0" encoding="utf-8"?>
 <w:numbering xmlns:wpc="http://schemas.microsoft.com/office/word/2010/wordprocessingCanvas" xmlns:cx="http://schemas.microsoft.com/office/drawing/2014/chartex" xmlns:cx1="http://schemas.microsoft.com/office/drawing/2015/9/8/chartex" xmlns:cx2="http://schemas.microsoft.com/office/drawing/2015/10/21/chartex" xmlns:cx3="http://schemas.microsoft.com/office/drawing/2016/5/9/chartex" xmlns:cx4="http://schemas.microsoft.com/office/drawing/2016/5/10/chartex" xmlns:cx5="http://schemas.microsoft.com/office/drawing/2016/5/11/chartex" xmlns:mc="http://schemas.openxmlformats.org/markup-compatibility/2006" xmlns:o="urn:schemas-microsoft-com:office:office" xmlns:r="http://schemas.openxmlformats.org/officeDocument/2006/relationships" xmlns:m="http://schemas.openxmlformats.org/officeDocument/2006/math" xmlns:v="urn:schemas-microsoft-com:vml" xmlns:wp14="http://schemas.microsoft.com/office/word/2010/wordprocessingDrawing" xmlns:wp="http://schemas.openxmlformats.org/drawingml/2006/wordprocessingDrawing" xmlns:w10="urn:schemas-microsoft-com:office:word" xmlns:w="http://schemas.openxmlformats.org/wordprocessingml/2006/main" xmlns:w14="http://schemas.microsoft.com/office/word/2010/wordml" xmlns:w15="http://schemas.microsoft.com/office/word/2012/wordml" xmlns:w16se="http://schemas.microsoft.com/office/word/2015/wordml/symex" xmlns:wpg="http://schemas.microsoft.com/office/word/2010/wordprocessingGroup" xmlns:wpi="http://schemas.microsoft.com/office/word/2010/wordprocessingInk" xmlns:wne="http://schemas.microsoft.com/office/word/2006/wordml" xmlns:wps="http://schemas.microsoft.com/office/word/2010/wordprocessingShape" mc:Ignorable="w14 w15 w16se wp14">
   <w:abstractNum w:abstractNumId="0" w15:restartNumberingAfterBreak="0">
-    <w:nsid w:val="41FC13BD"/>
+    <w:nsid w:val="6CE977F1"/>
     <w:multiLevelType w:val="multilevel"/>
-    <w:tmpl w:val="F62811A0"/>
+    <w:tmpl w:val="58FAF40C"/>
     <w:lvl w:ilvl="0">
       <w:start w:val="1"/>
       <w:numFmt w:val="bullet"/>
@@ -875,9 +837,9 @@
     </w:lvl>
   </w:abstractNum>
   <w:abstractNum w:abstractNumId="1" w15:restartNumberingAfterBreak="0">
-    <w:nsid w:val="76073EBF"/>
+    <w:nsid w:val="7FDA1839"/>
     <w:multiLevelType w:val="multilevel"/>
-    <w:tmpl w:val="D3C602AA"/>
+    <w:tmpl w:val="E8083A7C"/>
     <w:lvl w:ilvl="0">
       <w:start w:val="1"/>
       <w:numFmt w:val="bullet"/>
@@ -988,10 +950,10 @@
     </w:lvl>
   </w:abstractNum>
   <w:num w:numId="1">
-    <w:abstractNumId w:val="1"/>
+    <w:abstractNumId w:val="0"/>
   </w:num>
   <w:num w:numId="2">
-    <w:abstractNumId w:val="0"/>
+    <w:abstractNumId w:val="1"/>
   </w:num>
 </w:numbering>
 </file>
@@ -1568,6 +1530,50 @@
       </w:tblCellMar>
     </w:tblPr>
   </w:style>
+  <w:style w:type="paragraph" w:styleId="Header">
+    <w:name w:val="header"/>
+    <w:basedOn w:val="Normal"/>
+    <w:link w:val="HeaderChar"/>
+    <w:uiPriority w:val="99"/>
+    <w:unhideWhenUsed/>
+    <w:rsid w:val="006D355D"/>
+    <w:pPr>
+      <w:tabs>
+        <w:tab w:val="center" w:pos="4680"/>
+        <w:tab w:val="right" w:pos="9360"/>
+      </w:tabs>
+      <w:spacing w:after="0" w:line="240" w:lineRule="auto"/>
+    </w:pPr>
+  </w:style>
+  <w:style w:type="character" w:customStyle="1" w:styleId="HeaderChar">
+    <w:name w:val="Header Char"/>
+    <w:basedOn w:val="DefaultParagraphFont"/>
+    <w:link w:val="Header"/>
+    <w:uiPriority w:val="99"/>
+    <w:rsid w:val="006D355D"/>
+  </w:style>
+  <w:style w:type="paragraph" w:styleId="Footer">
+    <w:name w:val="footer"/>
+    <w:basedOn w:val="Normal"/>
+    <w:link w:val="FooterChar"/>
+    <w:uiPriority w:val="99"/>
+    <w:unhideWhenUsed/>
+    <w:rsid w:val="006D355D"/>
+    <w:pPr>
+      <w:tabs>
+        <w:tab w:val="center" w:pos="4680"/>
+        <w:tab w:val="right" w:pos="9360"/>
+      </w:tabs>
+      <w:spacing w:after="0" w:line="240" w:lineRule="auto"/>
+    </w:pPr>
+  </w:style>
+  <w:style w:type="character" w:customStyle="1" w:styleId="FooterChar">
+    <w:name w:val="Footer Char"/>
+    <w:basedOn w:val="DefaultParagraphFont"/>
+    <w:link w:val="Footer"/>
+    <w:uiPriority w:val="99"/>
+    <w:rsid w:val="006D355D"/>
+  </w:style>
 </w:styles>
 </file>
 

</xml_diff>